<commit_message>
checked vkr and powerpoint
</commit_message>
<xml_diff>
--- a/VKR/Богдан А.М. Задание на ВКР_2019.01.29.docx
+++ b/VKR/Богдан А.М. Задание на ВКР_2019.01.29.docx
@@ -1369,57 +1369,17 @@
           <w:sz w:val="20"/>
         </w:rPr>
       </w:pPr>
-      <w:r>
-        <w:rPr>
-          <w:rFonts w:ascii="Arial" w:eastAsia="Arial" w:hAnsi="Arial" w:cs="Arial"/>
-          <w:sz w:val="20"/>
-        </w:rPr>
-        <w:t>С</w:t>
-      </w:r>
-      <w:proofErr w:type="gramStart"/>
-      <w:r>
-        <w:rPr>
-          <w:rFonts w:ascii="Arial" w:eastAsia="Arial" w:hAnsi="Arial" w:cs="Arial"/>
-          <w:sz w:val="20"/>
-        </w:rPr>
-        <w:t>7</w:t>
-      </w:r>
-      <w:proofErr w:type="gramEnd"/>
-      <w:r>
-        <w:rPr>
-          <w:rFonts w:ascii="Arial" w:eastAsia="Arial" w:hAnsi="Arial" w:cs="Arial"/>
-          <w:sz w:val="20"/>
-        </w:rPr>
-        <w:t>. Рекомендации по внедрению, сертификации АСППР «АСОР-2.0» при цифровой трансформации СМЛП «</w:t>
-      </w:r>
-      <w:proofErr w:type="spellStart"/>
-      <w:r>
-        <w:rPr>
-          <w:rFonts w:ascii="Arial" w:eastAsia="Arial" w:hAnsi="Arial" w:cs="Arial"/>
-          <w:sz w:val="20"/>
-        </w:rPr>
-        <w:t>Приразломная</w:t>
-      </w:r>
-      <w:proofErr w:type="spellEnd"/>
-      <w:r>
-        <w:rPr>
-          <w:rFonts w:ascii="Arial" w:eastAsia="Arial" w:hAnsi="Arial" w:cs="Arial"/>
-          <w:sz w:val="20"/>
-        </w:rPr>
-        <w:t>».</w:t>
-      </w:r>
-    </w:p>
-    <w:p>
-      <w:pPr>
-        <w:tabs>
-          <w:tab w:val="right" w:leader="underscore" w:pos="10206"/>
-        </w:tabs>
-        <w:spacing w:before="240" w:after="0" w:line="408" w:lineRule="auto"/>
-        <w:jc w:val="both"/>
-        <w:rPr>
-          <w:rFonts w:ascii="Arial" w:eastAsia="Arial" w:hAnsi="Arial" w:cs="Arial"/>
-          <w:sz w:val="20"/>
-          <w:u w:val="single"/>
+    </w:p>
+    <w:p>
+      <w:pPr>
+        <w:tabs>
+          <w:tab w:val="right" w:leader="underscore" w:pos="10206"/>
+        </w:tabs>
+        <w:spacing w:after="0" w:line="408" w:lineRule="auto"/>
+        <w:jc w:val="both"/>
+        <w:rPr>
+          <w:rFonts w:ascii="Arial" w:eastAsia="Arial" w:hAnsi="Arial" w:cs="Arial"/>
+          <w:sz w:val="20"/>
         </w:rPr>
       </w:pPr>
       <w:r>

</xml_diff>